<commit_message>
Finalize the code, add documentaion, variables renaming, finalize report and convert it to pdf
</commit_message>
<xml_diff>
--- a/Homework 02/QMBU450-Homework02-Report.docx
+++ b/Homework 02/QMBU450-Homework02-Report.docx
@@ -243,6 +243,7 @@
     <w:p>
       <w:pPr>
         <w:spacing w:line="360" w:lineRule="auto"/>
+        <w:ind w:firstLine="720"/>
         <w:rPr>
           <w:rFonts w:asciiTheme="majorBidi" w:hAnsiTheme="majorBidi" w:cstheme="majorBidi"/>
           <w:sz w:val="24"/>
@@ -311,23 +312,7 @@
           <w:sz w:val="24"/>
           <w:szCs w:val="24"/>
         </w:rPr>
-        <w:t xml:space="preserve">rrency exchange rate of </w:t>
-      </w:r>
-      <w:r>
-        <w:rPr>
-          <w:rFonts w:asciiTheme="majorBidi" w:hAnsiTheme="majorBidi" w:cstheme="majorBidi"/>
-          <w:sz w:val="24"/>
-          <w:szCs w:val="24"/>
-        </w:rPr>
-        <w:t>USD to TL</w:t>
-      </w:r>
-      <w:r>
-        <w:rPr>
-          <w:rFonts w:asciiTheme="majorBidi" w:hAnsiTheme="majorBidi" w:cstheme="majorBidi"/>
-          <w:sz w:val="24"/>
-          <w:szCs w:val="24"/>
-        </w:rPr>
-        <w:t xml:space="preserve"> over the course of the last 100 days from the day the data collection function is called.</w:t>
+        <w:t>rrency exchange rate of USD to TL over the course of the last 100 days from the day the data collection function is called.</w:t>
       </w:r>
     </w:p>
     <w:p>
@@ -378,11 +363,588 @@
           <w:szCs w:val="24"/>
         </w:rPr>
       </w:pPr>
+      <w:r>
+        <w:rPr>
+          <w:rFonts w:asciiTheme="majorBidi" w:hAnsiTheme="majorBidi" w:cstheme="majorBidi"/>
+          <w:b/>
+          <w:bCs/>
+          <w:sz w:val="28"/>
+          <w:szCs w:val="28"/>
+          <w:u w:val="single"/>
+        </w:rPr>
+        <w:t>Hypothesis:</w:t>
+      </w:r>
+    </w:p>
+    <w:p>
+      <w:pPr>
+        <w:spacing w:line="360" w:lineRule="auto"/>
+        <w:rPr>
+          <w:rFonts w:asciiTheme="majorBidi" w:hAnsiTheme="majorBidi" w:cstheme="majorBidi"/>
+          <w:sz w:val="24"/>
+          <w:szCs w:val="24"/>
+        </w:rPr>
+      </w:pPr>
+      <w:r>
+        <w:rPr>
+          <w:rFonts w:asciiTheme="majorBidi" w:hAnsiTheme="majorBidi" w:cstheme="majorBidi"/>
+          <w:sz w:val="24"/>
+          <w:szCs w:val="24"/>
+        </w:rPr>
+        <w:t xml:space="preserve">The relation between time and the rising TL exchange rate allowed to fit a linear regression function that would </w:t>
+      </w:r>
+      <w:r>
+        <w:rPr>
+          <w:rFonts w:asciiTheme="majorBidi" w:hAnsiTheme="majorBidi" w:cstheme="majorBidi"/>
+          <w:sz w:val="24"/>
+          <w:szCs w:val="24"/>
+        </w:rPr>
+        <w:t>provide rough</w:t>
+      </w:r>
+      <w:r>
+        <w:rPr>
+          <w:rFonts w:asciiTheme="majorBidi" w:hAnsiTheme="majorBidi" w:cstheme="majorBidi"/>
+          <w:sz w:val="24"/>
+          <w:szCs w:val="24"/>
+        </w:rPr>
+        <w:t xml:space="preserve"> future prediction of the </w:t>
+      </w:r>
+      <w:r>
+        <w:rPr>
+          <w:rFonts w:asciiTheme="majorBidi" w:hAnsiTheme="majorBidi" w:cstheme="majorBidi"/>
+          <w:sz w:val="24"/>
+          <w:szCs w:val="24"/>
+        </w:rPr>
+        <w:t xml:space="preserve">exchange </w:t>
+      </w:r>
+      <w:r>
+        <w:rPr>
+          <w:rFonts w:asciiTheme="majorBidi" w:hAnsiTheme="majorBidi" w:cstheme="majorBidi"/>
+          <w:sz w:val="24"/>
+          <w:szCs w:val="24"/>
+        </w:rPr>
+        <w:t>prices of the TL</w:t>
+      </w:r>
+      <w:r>
+        <w:rPr>
+          <w:rFonts w:asciiTheme="majorBidi" w:hAnsiTheme="majorBidi" w:cstheme="majorBidi"/>
+          <w:sz w:val="24"/>
+          <w:szCs w:val="24"/>
+        </w:rPr>
+        <w:t xml:space="preserve"> according to a given date</w:t>
+      </w:r>
+      <w:r>
+        <w:rPr>
+          <w:rFonts w:asciiTheme="majorBidi" w:hAnsiTheme="majorBidi" w:cstheme="majorBidi"/>
+          <w:sz w:val="24"/>
+          <w:szCs w:val="24"/>
+        </w:rPr>
+        <w:t>.</w:t>
+      </w:r>
+    </w:p>
+    <w:p>
+      <w:pPr>
+        <w:spacing w:line="360" w:lineRule="auto"/>
+        <w:ind w:firstLine="720"/>
+        <w:rPr>
+          <w:rFonts w:asciiTheme="majorBidi" w:hAnsiTheme="majorBidi" w:cstheme="majorBidi"/>
+          <w:sz w:val="24"/>
+          <w:szCs w:val="24"/>
+        </w:rPr>
+      </w:pPr>
+      <w:r>
+        <w:rPr>
+          <w:rFonts w:asciiTheme="majorBidi" w:hAnsiTheme="majorBidi" w:cstheme="majorBidi"/>
+          <w:sz w:val="24"/>
+          <w:szCs w:val="24"/>
+        </w:rPr>
+        <w:t>Although linear regression</w:t>
+      </w:r>
+      <w:r>
+        <w:rPr>
+          <w:rFonts w:asciiTheme="majorBidi" w:hAnsiTheme="majorBidi" w:cstheme="majorBidi"/>
+          <w:sz w:val="24"/>
+          <w:szCs w:val="24"/>
+        </w:rPr>
+        <w:t xml:space="preserve"> would provid</w:t>
+      </w:r>
+      <w:r>
+        <w:rPr>
+          <w:rFonts w:asciiTheme="majorBidi" w:hAnsiTheme="majorBidi" w:cstheme="majorBidi"/>
+          <w:sz w:val="24"/>
+          <w:szCs w:val="24"/>
+        </w:rPr>
+        <w:t>e somewhat</w:t>
+      </w:r>
+      <w:r>
+        <w:rPr>
+          <w:rFonts w:asciiTheme="majorBidi" w:hAnsiTheme="majorBidi" w:cstheme="majorBidi"/>
+          <w:sz w:val="24"/>
+          <w:szCs w:val="24"/>
+        </w:rPr>
+        <w:t xml:space="preserve"> </w:t>
+      </w:r>
+      <w:r>
+        <w:rPr>
+          <w:rFonts w:asciiTheme="majorBidi" w:hAnsiTheme="majorBidi" w:cstheme="majorBidi"/>
+          <w:sz w:val="24"/>
+          <w:szCs w:val="24"/>
+        </w:rPr>
+        <w:t>unreliable predictions</w:t>
+      </w:r>
+      <w:r>
+        <w:rPr>
+          <w:rFonts w:asciiTheme="majorBidi" w:hAnsiTheme="majorBidi" w:cstheme="majorBidi"/>
+          <w:sz w:val="24"/>
+          <w:szCs w:val="24"/>
+        </w:rPr>
+        <w:t xml:space="preserve"> for the overall TL exchange prices</w:t>
+      </w:r>
+      <w:r>
+        <w:rPr>
+          <w:rFonts w:asciiTheme="majorBidi" w:hAnsiTheme="majorBidi" w:cstheme="majorBidi"/>
+          <w:sz w:val="24"/>
+          <w:szCs w:val="24"/>
+        </w:rPr>
+        <w:t xml:space="preserve"> but, it gives acceptable results for the period the data was extracted on since the exchange prices are following the same trend since almost a year.</w:t>
+      </w:r>
+    </w:p>
+    <w:p>
+      <w:pPr>
+        <w:spacing w:line="360" w:lineRule="auto"/>
+        <w:rPr>
+          <w:rFonts w:asciiTheme="majorBidi" w:hAnsiTheme="majorBidi" w:cstheme="majorBidi"/>
+          <w:sz w:val="24"/>
+          <w:szCs w:val="24"/>
+        </w:rPr>
+      </w:pPr>
+    </w:p>
+    <w:p>
+      <w:pPr>
+        <w:spacing w:line="360" w:lineRule="auto"/>
+        <w:rPr>
+          <w:rFonts w:asciiTheme="majorBidi" w:hAnsiTheme="majorBidi" w:cstheme="majorBidi"/>
+          <w:sz w:val="24"/>
+          <w:szCs w:val="24"/>
+        </w:rPr>
+      </w:pPr>
+    </w:p>
+    <w:p>
+      <w:pPr>
+        <w:spacing w:line="360" w:lineRule="auto"/>
+        <w:rPr>
+          <w:rFonts w:asciiTheme="majorBidi" w:hAnsiTheme="majorBidi" w:cstheme="majorBidi"/>
+          <w:b/>
+          <w:bCs/>
+          <w:sz w:val="28"/>
+          <w:szCs w:val="28"/>
+          <w:u w:val="single"/>
+        </w:rPr>
+      </w:pPr>
+      <w:r>
+        <w:rPr>
+          <w:rFonts w:asciiTheme="majorBidi" w:hAnsiTheme="majorBidi" w:cstheme="majorBidi"/>
+          <w:b/>
+          <w:bCs/>
+          <w:sz w:val="28"/>
+          <w:szCs w:val="28"/>
+          <w:u w:val="single"/>
+        </w:rPr>
+        <w:lastRenderedPageBreak/>
+        <w:t>Graphs and figures:</w:t>
+      </w:r>
+    </w:p>
+    <w:p>
+      <w:pPr>
+        <w:spacing w:line="360" w:lineRule="auto"/>
+        <w:rPr>
+          <w:rFonts w:asciiTheme="majorBidi" w:hAnsiTheme="majorBidi" w:cstheme="majorBidi"/>
+          <w:sz w:val="24"/>
+          <w:szCs w:val="24"/>
+        </w:rPr>
+      </w:pPr>
+      <w:r>
+        <w:rPr>
+          <w:rFonts w:asciiTheme="majorBidi" w:hAnsiTheme="majorBidi" w:cstheme="majorBidi"/>
+          <w:sz w:val="24"/>
+          <w:szCs w:val="24"/>
+        </w:rPr>
+        <w:t>In the following graphs</w:t>
+      </w:r>
+      <w:r>
+        <w:rPr>
+          <w:rFonts w:asciiTheme="majorBidi" w:hAnsiTheme="majorBidi" w:cstheme="majorBidi"/>
+          <w:sz w:val="24"/>
+          <w:szCs w:val="24"/>
+        </w:rPr>
+        <w:t>, the x-axis represents the day numbers instead of the dates since the dates would fit and remain readable.</w:t>
+      </w:r>
+    </w:p>
+    <w:p>
+      <w:pPr>
+        <w:spacing w:line="360" w:lineRule="auto"/>
+        <w:rPr>
+          <w:rFonts w:asciiTheme="majorBidi" w:hAnsiTheme="majorBidi" w:cstheme="majorBidi"/>
+          <w:sz w:val="24"/>
+          <w:szCs w:val="24"/>
+        </w:rPr>
+      </w:pPr>
+      <w:r>
+        <w:rPr>
+          <w:rFonts w:asciiTheme="majorBidi" w:hAnsiTheme="majorBidi" w:cstheme="majorBidi"/>
+          <w:sz w:val="24"/>
+          <w:szCs w:val="24"/>
+        </w:rPr>
+        <w:t>Note: the numbers represent days from oldest to earliest, i.e., The day with number 100 refers to the earliest day.</w:t>
+      </w:r>
+    </w:p>
+    <w:p>
+      <w:pPr>
+        <w:spacing w:line="360" w:lineRule="auto"/>
+        <w:jc w:val="center"/>
+        <w:rPr>
+          <w:rFonts w:asciiTheme="majorBidi" w:hAnsiTheme="majorBidi" w:cstheme="majorBidi"/>
+          <w:b/>
+          <w:bCs/>
+          <w:sz w:val="24"/>
+          <w:szCs w:val="24"/>
+        </w:rPr>
+      </w:pPr>
+      <w:r>
+        <w:rPr>
+          <w:rFonts w:asciiTheme="majorBidi" w:hAnsiTheme="majorBidi" w:cstheme="majorBidi"/>
+          <w:b/>
+          <w:bCs/>
+          <w:sz w:val="24"/>
+          <w:szCs w:val="24"/>
+        </w:rPr>
+        <w:t>The data set:</w:t>
+      </w:r>
+    </w:p>
+    <w:p>
+      <w:pPr>
+        <w:keepNext/>
+        <w:spacing w:line="360" w:lineRule="auto"/>
+      </w:pPr>
+      <w:r>
+        <w:rPr>
+          <w:rFonts w:asciiTheme="majorBidi" w:hAnsiTheme="majorBidi" w:cstheme="majorBidi"/>
+          <w:sz w:val="24"/>
+          <w:szCs w:val="24"/>
+        </w:rPr>
+        <w:drawing>
+          <wp:inline distT="0" distB="0" distL="0" distR="0" wp14:anchorId="5AD2306E" wp14:editId="3C66D686">
+            <wp:extent cx="5943600" cy="4057650"/>
+            <wp:effectExtent l="0" t="0" r="0" b="0"/>
+            <wp:docPr id="3" name="Picture 3"/>
+            <wp:cNvGraphicFramePr>
+              <a:graphicFrameLocks xmlns:a="http://schemas.openxmlformats.org/drawingml/2006/main" noChangeAspect="1"/>
+            </wp:cNvGraphicFramePr>
+            <a:graphic xmlns:a="http://schemas.openxmlformats.org/drawingml/2006/main">
+              <a:graphicData uri="http://schemas.openxmlformats.org/drawingml/2006/picture">
+                <pic:pic xmlns:pic="http://schemas.openxmlformats.org/drawingml/2006/picture">
+                  <pic:nvPicPr>
+                    <pic:cNvPr id="1" name=""/>
+                    <pic:cNvPicPr/>
+                  </pic:nvPicPr>
+                  <pic:blipFill>
+                    <a:blip r:embed="rId9"/>
+                    <a:stretch>
+                      <a:fillRect/>
+                    </a:stretch>
+                  </pic:blipFill>
+                  <pic:spPr>
+                    <a:xfrm>
+                      <a:off x="0" y="0"/>
+                      <a:ext cx="5943600" cy="4057650"/>
+                    </a:xfrm>
+                    <a:prstGeom prst="rect">
+                      <a:avLst/>
+                    </a:prstGeom>
+                  </pic:spPr>
+                </pic:pic>
+              </a:graphicData>
+            </a:graphic>
+          </wp:inline>
+        </w:drawing>
+      </w:r>
+    </w:p>
+    <w:p>
+      <w:pPr>
+        <w:pStyle w:val="Caption"/>
+        <w:jc w:val="center"/>
+        <w:rPr>
+          <w:rFonts w:asciiTheme="majorBidi" w:hAnsiTheme="majorBidi" w:cstheme="majorBidi"/>
+          <w:sz w:val="24"/>
+          <w:szCs w:val="24"/>
+        </w:rPr>
+      </w:pPr>
+      <w:r>
+        <w:t>Figure 1: Data points</w:t>
+      </w:r>
+    </w:p>
+    <w:p>
+      <w:pPr>
+        <w:spacing w:line="360" w:lineRule="auto"/>
+        <w:jc w:val="center"/>
+        <w:rPr>
+          <w:rFonts w:asciiTheme="majorBidi" w:hAnsiTheme="majorBidi" w:cstheme="majorBidi"/>
+          <w:b/>
+          <w:bCs/>
+          <w:sz w:val="24"/>
+          <w:szCs w:val="24"/>
+        </w:rPr>
+      </w:pPr>
+      <w:r>
+        <w:rPr>
+          <w:rFonts w:asciiTheme="majorBidi" w:hAnsiTheme="majorBidi" w:cstheme="majorBidi"/>
+          <w:b/>
+          <w:bCs/>
+          <w:sz w:val="24"/>
+          <w:szCs w:val="24"/>
+        </w:rPr>
+        <w:t>With linear regression:</w:t>
+      </w:r>
+    </w:p>
+    <w:p>
+      <w:pPr>
+        <w:keepNext/>
+        <w:spacing w:line="360" w:lineRule="auto"/>
+        <w:jc w:val="center"/>
+      </w:pPr>
+      <w:r>
+        <w:rPr>
+          <w:rFonts w:asciiTheme="majorBidi" w:hAnsiTheme="majorBidi" w:cstheme="majorBidi"/>
+          <w:sz w:val="24"/>
+          <w:szCs w:val="24"/>
+        </w:rPr>
+        <w:lastRenderedPageBreak/>
+        <w:drawing>
+          <wp:inline distT="0" distB="0" distL="0" distR="0" wp14:anchorId="6308C946" wp14:editId="03019317">
+            <wp:extent cx="5943600" cy="3924300"/>
+            <wp:effectExtent l="0" t="0" r="0" b="0"/>
+            <wp:docPr id="4" name="Picture 4"/>
+            <wp:cNvGraphicFramePr>
+              <a:graphicFrameLocks xmlns:a="http://schemas.openxmlformats.org/drawingml/2006/main" noChangeAspect="1"/>
+            </wp:cNvGraphicFramePr>
+            <a:graphic xmlns:a="http://schemas.openxmlformats.org/drawingml/2006/main">
+              <a:graphicData uri="http://schemas.openxmlformats.org/drawingml/2006/picture">
+                <pic:pic xmlns:pic="http://schemas.openxmlformats.org/drawingml/2006/picture">
+                  <pic:nvPicPr>
+                    <pic:cNvPr id="1" name=""/>
+                    <pic:cNvPicPr/>
+                  </pic:nvPicPr>
+                  <pic:blipFill>
+                    <a:blip r:embed="rId10"/>
+                    <a:stretch>
+                      <a:fillRect/>
+                    </a:stretch>
+                  </pic:blipFill>
+                  <pic:spPr>
+                    <a:xfrm>
+                      <a:off x="0" y="0"/>
+                      <a:ext cx="5943600" cy="3924300"/>
+                    </a:xfrm>
+                    <a:prstGeom prst="rect">
+                      <a:avLst/>
+                    </a:prstGeom>
+                  </pic:spPr>
+                </pic:pic>
+              </a:graphicData>
+            </a:graphic>
+          </wp:inline>
+        </w:drawing>
+      </w:r>
+    </w:p>
+    <w:p>
+      <w:pPr>
+        <w:pStyle w:val="Caption"/>
+        <w:jc w:val="center"/>
+        <w:rPr>
+          <w:rFonts w:asciiTheme="majorBidi" w:hAnsiTheme="majorBidi" w:cstheme="majorBidi"/>
+          <w:sz w:val="24"/>
+          <w:szCs w:val="24"/>
+        </w:rPr>
+      </w:pPr>
+      <w:r>
+        <w:t>Figure 2: Regression line</w:t>
+      </w:r>
+      <w:r>
+        <w:rPr>
+          <w:rFonts w:asciiTheme="majorBidi" w:hAnsiTheme="majorBidi" w:cstheme="majorBidi"/>
+          <w:sz w:val="24"/>
+          <w:szCs w:val="24"/>
+        </w:rPr>
+        <w:t xml:space="preserve"> </w:t>
+      </w:r>
+    </w:p>
+    <w:p/>
+    <w:p/>
+    <w:p/>
+    <w:p/>
+    <w:p/>
+    <w:p/>
+    <w:p/>
+    <w:p/>
+    <w:p/>
+    <w:p/>
+    <w:p/>
+    <w:p/>
+    <w:p/>
+    <w:p>
+      <w:pPr>
+        <w:spacing w:line="360" w:lineRule="auto"/>
+        <w:jc w:val="center"/>
+        <w:rPr>
+          <w:rFonts w:asciiTheme="majorBidi" w:hAnsiTheme="majorBidi" w:cstheme="majorBidi"/>
+          <w:b/>
+          <w:bCs/>
+          <w:sz w:val="24"/>
+          <w:szCs w:val="24"/>
+        </w:rPr>
+      </w:pPr>
+      <w:r>
+        <w:rPr>
+          <w:rFonts w:asciiTheme="majorBidi" w:hAnsiTheme="majorBidi" w:cstheme="majorBidi"/>
+          <w:b/>
+          <w:bCs/>
+          <w:sz w:val="24"/>
+          <w:szCs w:val="24"/>
+        </w:rPr>
+        <w:lastRenderedPageBreak/>
+        <w:t>The credible intervals:</w:t>
+      </w:r>
+    </w:p>
+    <w:p>
+      <w:pPr>
+        <w:keepNext/>
+        <w:spacing w:line="360" w:lineRule="auto"/>
+        <w:jc w:val="center"/>
+      </w:pPr>
+      <w:r>
+        <w:rPr>
+          <w:rFonts w:asciiTheme="majorBidi" w:hAnsiTheme="majorBidi" w:cstheme="majorBidi"/>
+          <w:sz w:val="24"/>
+          <w:szCs w:val="24"/>
+        </w:rPr>
+        <w:drawing>
+          <wp:inline distT="0" distB="0" distL="0" distR="0" wp14:anchorId="290E47B8" wp14:editId="60A3C83E">
+            <wp:extent cx="5828742" cy="3660775"/>
+            <wp:effectExtent l="0" t="0" r="635" b="0"/>
+            <wp:docPr id="1" name="Picture 1"/>
+            <wp:cNvGraphicFramePr>
+              <a:graphicFrameLocks xmlns:a="http://schemas.openxmlformats.org/drawingml/2006/main" noChangeAspect="1"/>
+            </wp:cNvGraphicFramePr>
+            <a:graphic xmlns:a="http://schemas.openxmlformats.org/drawingml/2006/main">
+              <a:graphicData uri="http://schemas.openxmlformats.org/drawingml/2006/picture">
+                <pic:pic xmlns:pic="http://schemas.openxmlformats.org/drawingml/2006/picture">
+                  <pic:nvPicPr>
+                    <pic:cNvPr id="1" name=""/>
+                    <pic:cNvPicPr/>
+                  </pic:nvPicPr>
+                  <pic:blipFill>
+                    <a:blip r:embed="rId11"/>
+                    <a:stretch>
+                      <a:fillRect/>
+                    </a:stretch>
+                  </pic:blipFill>
+                  <pic:spPr>
+                    <a:xfrm>
+                      <a:off x="0" y="0"/>
+                      <a:ext cx="5843631" cy="3670126"/>
+                    </a:xfrm>
+                    <a:prstGeom prst="rect">
+                      <a:avLst/>
+                    </a:prstGeom>
+                  </pic:spPr>
+                </pic:pic>
+              </a:graphicData>
+            </a:graphic>
+          </wp:inline>
+        </w:drawing>
+      </w:r>
+    </w:p>
+    <w:p>
+      <w:pPr>
+        <w:pStyle w:val="Caption"/>
+        <w:jc w:val="center"/>
+        <w:rPr>
+          <w:rFonts w:asciiTheme="majorBidi" w:hAnsiTheme="majorBidi" w:cstheme="majorBidi"/>
+          <w:sz w:val="24"/>
+          <w:szCs w:val="24"/>
+        </w:rPr>
+      </w:pPr>
+      <w:r>
+        <w:t>Figure 3: Credible Intervals</w:t>
+      </w:r>
+    </w:p>
+    <w:p>
+      <w:pPr>
+        <w:keepNext/>
+        <w:spacing w:line="360" w:lineRule="auto"/>
+        <w:jc w:val="center"/>
+      </w:pPr>
+      <w:r>
+        <w:rPr>
+          <w:rFonts w:asciiTheme="majorBidi" w:hAnsiTheme="majorBidi" w:cstheme="majorBidi"/>
+          <w:sz w:val="24"/>
+          <w:szCs w:val="24"/>
+        </w:rPr>
+        <w:drawing>
+          <wp:inline distT="0" distB="0" distL="0" distR="0" wp14:anchorId="6017ABCD" wp14:editId="122B76C2">
+            <wp:extent cx="5638800" cy="3342947"/>
+            <wp:effectExtent l="0" t="0" r="0" b="0"/>
+            <wp:docPr id="2" name="Picture 2"/>
+            <wp:cNvGraphicFramePr>
+              <a:graphicFrameLocks xmlns:a="http://schemas.openxmlformats.org/drawingml/2006/main" noChangeAspect="1"/>
+            </wp:cNvGraphicFramePr>
+            <a:graphic xmlns:a="http://schemas.openxmlformats.org/drawingml/2006/main">
+              <a:graphicData uri="http://schemas.openxmlformats.org/drawingml/2006/picture">
+                <pic:pic xmlns:pic="http://schemas.openxmlformats.org/drawingml/2006/picture">
+                  <pic:nvPicPr>
+                    <pic:cNvPr id="1" name=""/>
+                    <pic:cNvPicPr/>
+                  </pic:nvPicPr>
+                  <pic:blipFill>
+                    <a:blip r:embed="rId12"/>
+                    <a:stretch>
+                      <a:fillRect/>
+                    </a:stretch>
+                  </pic:blipFill>
+                  <pic:spPr>
+                    <a:xfrm>
+                      <a:off x="0" y="0"/>
+                      <a:ext cx="5736507" cy="3400872"/>
+                    </a:xfrm>
+                    <a:prstGeom prst="rect">
+                      <a:avLst/>
+                    </a:prstGeom>
+                  </pic:spPr>
+                </pic:pic>
+              </a:graphicData>
+            </a:graphic>
+          </wp:inline>
+        </w:drawing>
+      </w:r>
+    </w:p>
+    <w:p>
+      <w:pPr>
+        <w:pStyle w:val="Caption"/>
+        <w:jc w:val="center"/>
+        <w:rPr>
+          <w:rFonts w:asciiTheme="majorBidi" w:hAnsiTheme="majorBidi" w:cstheme="majorBidi"/>
+          <w:sz w:val="24"/>
+          <w:szCs w:val="24"/>
+        </w:rPr>
+      </w:pPr>
+      <w:r>
+        <w:t>Figure 4: Credible Intervals 2</w:t>
+      </w:r>
     </w:p>
     <w:sectPr>
-      <w:headerReference w:type="default" r:id="rId9"/>
-      <w:footerReference w:type="default" r:id="rId10"/>
-      <w:footerReference w:type="first" r:id="rId11"/>
+      <w:headerReference w:type="default" r:id="rId13"/>
+      <w:footerReference w:type="default" r:id="rId14"/>
+      <w:headerReference w:type="first" r:id="rId15"/>
+      <w:footerReference w:type="first" r:id="rId16"/>
       <w:pgSz w:w="12240" w:h="15840"/>
       <w:pgMar w:top="1440" w:right="1440" w:bottom="1440" w:left="1440" w:header="720" w:footer="720" w:gutter="0"/>
       <w:cols w:space="720"/>
@@ -595,10 +1157,32 @@
   <w:p>
     <w:pPr>
       <w:pStyle w:val="Header"/>
+      <w:ind w:left="1800" w:firstLine="4680"/>
+      <w:rPr>
+        <w:color w:val="000000" w:themeColor="text1"/>
+      </w:rPr>
     </w:pPr>
     <w:r>
-      <w:t>COMP 416 Project 2 Report</w:t>
+      <w:rPr>
+        <w:color w:val="7F7F7F" w:themeColor="text1" w:themeTint="80"/>
+      </w:rPr>
+      <w:t>QMBU 450 Homework 2 Report</w:t>
     </w:r>
+  </w:p>
+</w:hdr>
+</file>
+
+<file path=word/header2.xml><?xml version="1.0" encoding="utf-8"?>
+<w:hdr xmlns:wpc="http://schemas.microsoft.com/office/word/2010/wordprocessingCanvas" xmlns:cx="http://schemas.microsoft.com/office/drawing/2014/chartex" xmlns:cx1="http://schemas.microsoft.com/office/drawing/2015/9/8/chartex" xmlns:cx2="http://schemas.microsoft.com/office/drawing/2015/10/21/chartex" xmlns:cx3="http://schemas.microsoft.com/office/drawing/2016/5/9/chartex" xmlns:cx4="http://schemas.microsoft.com/office/drawing/2016/5/10/chartex" xmlns:cx5="http://schemas.microsoft.com/office/drawing/2016/5/11/chartex" xmlns:cx6="http://schemas.microsoft.com/office/drawing/2016/5/12/chartex" xmlns:cx7="http://schemas.microsoft.com/office/drawing/2016/5/13/chartex" xmlns:cx8="http://schemas.microsoft.com/office/drawing/2016/5/14/chartex" xmlns:mc="http://schemas.openxmlformats.org/markup-compatibility/2006" xmlns:aink="http://schemas.microsoft.com/office/drawing/2016/ink" xmlns:am3d="http://schemas.microsoft.com/office/drawing/2017/model3d" xmlns:o="urn:schemas-microsoft-com:office:office" xmlns:r="http://schemas.openxmlformats.org/officeDocument/2006/relationships" xmlns:m="http://schemas.openxmlformats.org/officeDocument/2006/math" xmlns:v="urn:schemas-microsoft-com:vml" xmlns:wp14="http://schemas.microsoft.com/office/word/2010/wordprocessingDrawing" xmlns:wp="http://schemas.openxmlformats.org/drawingml/2006/wordprocessingDrawing" xmlns:w10="urn:schemas-microsoft-com:office:word" xmlns:w="http://schemas.openxmlformats.org/wordprocessingml/2006/main" xmlns:w14="http://schemas.microsoft.com/office/word/2010/wordml" xmlns:w15="http://schemas.microsoft.com/office/word/2012/wordml" xmlns:w16cex="http://schemas.microsoft.com/office/word/2018/wordml/cex" xmlns:w16cid="http://schemas.microsoft.com/office/word/2016/wordml/cid" xmlns:w16="http://schemas.microsoft.com/office/word/2018/wordml" xmlns:w16sdtdh="http://schemas.microsoft.com/office/word/2020/wordml/sdtdatahash" xmlns:w16se="http://schemas.microsoft.com/office/word/2015/wordml/symex" xmlns:wpg="http://schemas.microsoft.com/office/word/2010/wordprocessingGroup" xmlns:wpi="http://schemas.microsoft.com/office/word/2010/wordprocessingInk" xmlns:wne="http://schemas.microsoft.com/office/word/2006/wordml" xmlns:wps="http://schemas.microsoft.com/office/word/2010/wordprocessingShape" mc:Ignorable="w14 w15 w16se w16cid w16 w16cex w16sdtdh wp14">
+  <w:p>
+    <w:pPr>
+      <w:pStyle w:val="Header"/>
+    </w:pPr>
+  </w:p>
+  <w:p>
+    <w:pPr>
+      <w:pStyle w:val="Header"/>
+    </w:pPr>
   </w:p>
 </w:hdr>
 </file>

</xml_diff>